<commit_message>
Update Desarrolo de aplicaciones con tecnologías webs.docx
</commit_message>
<xml_diff>
--- a/Apuntes/Desarrolo de aplicaciones con tecnologías webs.docx
+++ b/Apuntes/Desarrolo de aplicaciones con tecnologías webs.docx
@@ -20,7 +20,6 @@
         <w:keepLines w:val="false"/>
         <w:pageBreakBefore w:val="false"/>
         <w:widowControl/>
-        <w:pBdr/>
         <w:shd w:val="clear" w:fill="auto"/>
         <w:spacing w:lineRule="auto" w:line="240" w:before="0" w:after="0"/>
         <w:ind w:hanging="0" w:left="0" w:right="0"/>
@@ -68,11 +67,52 @@
     <w:p>
       <w:pPr>
         <w:pStyle w:val="normal1"/>
+        <w:widowControl/>
+        <w:shd w:val="clear" w:fill="auto"/>
+        <w:spacing w:lineRule="auto" w:line="240" w:before="0" w:after="0"/>
+        <w:ind w:hanging="0" w:left="0" w:right="0"/>
+        <w:jc w:val="right"/>
+        <w:rPr>
+          <w:rFonts w:ascii="Liberation Serif" w:hAnsi="Liberation Serif" w:eastAsia="Liberation Serif" w:cs="Liberation Serif"/>
+          <w:b w:val="false"/>
+          <w:i w:val="false"/>
+          <w:i w:val="false"/>
+          <w:caps w:val="false"/>
+          <w:smallCaps w:val="false"/>
+          <w:strike w:val="false"/>
+          <w:dstrike w:val="false"/>
+          <w:color w:val="000000"/>
+          <w:sz w:val="24"/>
+          <w:szCs w:val="24"/>
+          <w:u w:val="none"/>
+          <w:shd w:fill="auto" w:val="clear"/>
+        </w:rPr>
+      </w:pPr>
+      <w:r>
+        <w:rPr>
+          <w:rFonts w:eastAsia="Liberation Serif" w:cs="Liberation Serif"/>
+          <w:b w:val="false"/>
+          <w:i w:val="false"/>
+          <w:caps w:val="false"/>
+          <w:smallCaps w:val="false"/>
+          <w:strike w:val="false"/>
+          <w:dstrike w:val="false"/>
+          <w:color w:val="000000"/>
+          <w:sz w:val="24"/>
+          <w:szCs w:val="24"/>
+          <w:u w:val="none"/>
+          <w:shd w:fill="auto" w:val="clear"/>
+        </w:rPr>
+        <w:t>smartinez@avante.es</w:t>
+      </w:r>
+    </w:p>
+    <w:p>
+      <w:pPr>
+        <w:pStyle w:val="normal1"/>
         <w:keepNext w:val="false"/>
         <w:keepLines w:val="false"/>
         <w:pageBreakBefore w:val="false"/>
         <w:widowControl/>
-        <w:pBdr/>
         <w:shd w:val="clear" w:fill="auto"/>
         <w:spacing w:lineRule="auto" w:line="240" w:before="0" w:after="0"/>
         <w:ind w:hanging="0" w:left="0" w:right="0"/>
@@ -124,7 +164,6 @@
         <w:keepLines w:val="false"/>
         <w:pageBreakBefore w:val="false"/>
         <w:widowControl/>
-        <w:pBdr/>
         <w:shd w:val="clear" w:fill="auto"/>
         <w:spacing w:lineRule="auto" w:line="240" w:before="0" w:after="0"/>
         <w:ind w:hanging="0" w:left="0" w:right="0"/>
@@ -176,7 +215,6 @@
         <w:keepLines w:val="false"/>
         <w:pageBreakBefore w:val="false"/>
         <w:widowControl/>
-        <w:pBdr/>
         <w:shd w:val="clear" w:fill="auto"/>
         <w:spacing w:lineRule="auto" w:line="240" w:before="0" w:after="0"/>
         <w:ind w:hanging="0" w:left="709" w:right="0"/>
@@ -228,7 +266,6 @@
         <w:keepLines w:val="false"/>
         <w:pageBreakBefore w:val="false"/>
         <w:widowControl/>
-        <w:pBdr/>
         <w:shd w:val="clear" w:fill="auto"/>
         <w:spacing w:lineRule="auto" w:line="240" w:before="0" w:after="0"/>
         <w:ind w:hanging="0" w:left="709" w:right="0"/>
@@ -280,7 +317,6 @@
         <w:keepLines w:val="false"/>
         <w:pageBreakBefore w:val="false"/>
         <w:widowControl/>
-        <w:pBdr/>
         <w:shd w:val="clear" w:fill="auto"/>
         <w:spacing w:lineRule="auto" w:line="240" w:before="0" w:after="0"/>
         <w:ind w:hanging="0" w:left="709" w:right="0"/>
@@ -332,7 +368,6 @@
         <w:keepLines w:val="false"/>
         <w:pageBreakBefore w:val="false"/>
         <w:widowControl/>
-        <w:pBdr/>
         <w:shd w:val="clear" w:fill="auto"/>
         <w:spacing w:lineRule="auto" w:line="240" w:before="0" w:after="0"/>
         <w:ind w:hanging="0" w:left="709" w:right="0"/>
@@ -384,7 +419,6 @@
         <w:keepLines w:val="false"/>
         <w:pageBreakBefore w:val="false"/>
         <w:widowControl/>
-        <w:pBdr/>
         <w:shd w:val="clear" w:fill="auto"/>
         <w:spacing w:lineRule="auto" w:line="240" w:before="0" w:after="0"/>
         <w:ind w:hanging="0" w:left="709" w:right="0"/>
@@ -436,7 +470,6 @@
         <w:keepLines w:val="false"/>
         <w:pageBreakBefore w:val="false"/>
         <w:widowControl/>
-        <w:pBdr/>
         <w:shd w:val="clear" w:fill="auto"/>
         <w:spacing w:lineRule="auto" w:line="240" w:before="0" w:after="0"/>
         <w:ind w:hanging="0" w:left="709" w:right="0"/>
@@ -488,7 +521,6 @@
         <w:keepLines w:val="false"/>
         <w:pageBreakBefore w:val="false"/>
         <w:widowControl/>
-        <w:pBdr/>
         <w:shd w:val="clear" w:fill="auto"/>
         <w:spacing w:lineRule="auto" w:line="240" w:before="0" w:after="0"/>
         <w:ind w:hanging="0" w:left="709" w:right="0"/>
@@ -540,7 +572,6 @@
         <w:keepLines w:val="false"/>
         <w:pageBreakBefore w:val="false"/>
         <w:widowControl/>
-        <w:pBdr/>
         <w:shd w:val="clear" w:fill="auto"/>
         <w:spacing w:lineRule="auto" w:line="240" w:before="0" w:after="0"/>
         <w:ind w:hanging="0" w:left="709" w:right="0"/>
@@ -592,7 +623,6 @@
         <w:keepLines w:val="false"/>
         <w:pageBreakBefore w:val="false"/>
         <w:widowControl/>
-        <w:pBdr/>
         <w:shd w:val="clear" w:fill="auto"/>
         <w:spacing w:lineRule="auto" w:line="240" w:before="0" w:after="0"/>
         <w:ind w:hanging="0" w:left="709" w:right="0"/>
@@ -644,7 +674,6 @@
         <w:keepLines w:val="false"/>
         <w:pageBreakBefore w:val="false"/>
         <w:widowControl/>
-        <w:pBdr/>
         <w:shd w:val="clear" w:fill="auto"/>
         <w:spacing w:lineRule="auto" w:line="240" w:before="0" w:after="0"/>
         <w:ind w:hanging="0" w:left="709" w:right="0"/>
@@ -696,7 +725,6 @@
         <w:keepLines w:val="false"/>
         <w:pageBreakBefore w:val="false"/>
         <w:widowControl/>
-        <w:pBdr/>
         <w:shd w:val="clear" w:fill="auto"/>
         <w:spacing w:lineRule="auto" w:line="240" w:before="0" w:after="0"/>
         <w:ind w:hanging="0" w:left="709" w:right="0"/>
@@ -745,7 +773,6 @@
       <w:pPr>
         <w:pStyle w:val="normal1"/>
         <w:widowControl/>
-        <w:pBdr/>
         <w:shd w:val="clear" w:fill="auto"/>
         <w:spacing w:lineRule="auto" w:line="240" w:before="0" w:after="0"/>
         <w:ind w:hanging="0" w:left="709" w:right="0"/>
@@ -790,7 +817,6 @@
       <w:bookmarkEnd w:id="0"/>
       <w:r>
         <w:rPr>
-          <w:rFonts w:ascii="Liberation Serif" w:hAnsi="Liberation Serif"/>
           <w:b w:val="false"/>
           <w:i w:val="false"/>
           <w:caps w:val="false"/>
@@ -817,7 +843,6 @@
         <w:keepLines w:val="false"/>
         <w:pageBreakBefore w:val="false"/>
         <w:widowControl/>
-        <w:pBdr/>
         <w:shd w:val="clear" w:fill="auto"/>
         <w:spacing w:lineRule="auto" w:line="240" w:before="0" w:after="0"/>
         <w:ind w:hanging="0" w:left="0" w:right="0"/>
@@ -900,7 +925,6 @@
               <w:keepNext w:val="false"/>
               <w:keepLines w:val="false"/>
               <w:widowControl/>
-              <w:pBdr/>
               <w:shd w:val="clear" w:fill="auto"/>
               <w:spacing w:lineRule="auto" w:line="240" w:before="0" w:after="0"/>
               <w:ind w:hanging="0" w:left="0" w:right="0"/>
@@ -959,7 +983,6 @@
               <w:keepNext w:val="false"/>
               <w:keepLines w:val="false"/>
               <w:widowControl/>
-              <w:pBdr/>
               <w:shd w:val="clear" w:fill="auto"/>
               <w:spacing w:lineRule="auto" w:line="240" w:before="0" w:after="0"/>
               <w:ind w:hanging="0" w:left="0" w:right="0"/>
@@ -1019,7 +1042,6 @@
               <w:keepNext w:val="false"/>
               <w:keepLines w:val="false"/>
               <w:widowControl/>
-              <w:pBdr/>
               <w:shd w:val="clear" w:fill="auto"/>
               <w:spacing w:lineRule="auto" w:line="240" w:before="0" w:after="0"/>
               <w:ind w:hanging="0" w:left="0" w:right="0"/>
@@ -1082,7 +1104,6 @@
               <w:keepNext w:val="false"/>
               <w:keepLines w:val="false"/>
               <w:widowControl/>
-              <w:pBdr/>
               <w:shd w:val="clear" w:fill="auto"/>
               <w:spacing w:lineRule="auto" w:line="240" w:before="0" w:after="0"/>
               <w:ind w:hanging="0" w:left="0" w:right="0"/>
@@ -1151,7 +1172,6 @@
               <w:keepNext w:val="false"/>
               <w:keepLines w:val="false"/>
               <w:widowControl/>
-              <w:pBdr/>
               <w:shd w:val="clear" w:fill="auto"/>
               <w:spacing w:lineRule="auto" w:line="240" w:before="0" w:after="0"/>
               <w:ind w:hanging="0" w:left="0" w:right="0"/>
@@ -1215,7 +1235,6 @@
               <w:keepNext w:val="false"/>
               <w:keepLines w:val="false"/>
               <w:widowControl/>
-              <w:pBdr/>
               <w:shd w:val="clear" w:fill="auto"/>
               <w:spacing w:lineRule="auto" w:line="240" w:before="0" w:after="0"/>
               <w:ind w:hanging="0" w:left="0" w:right="0"/>
@@ -1279,7 +1298,6 @@
               <w:keepNext w:val="false"/>
               <w:keepLines w:val="false"/>
               <w:widowControl/>
-              <w:pBdr/>
               <w:shd w:val="clear" w:fill="auto"/>
               <w:spacing w:lineRule="auto" w:line="240" w:before="0" w:after="0"/>
               <w:ind w:hanging="0" w:left="0" w:right="0"/>
@@ -1343,7 +1361,6 @@
               <w:keepNext w:val="false"/>
               <w:keepLines w:val="false"/>
               <w:widowControl/>
-              <w:pBdr/>
               <w:shd w:val="clear" w:fill="auto"/>
               <w:spacing w:lineRule="auto" w:line="240" w:before="0" w:after="0"/>
               <w:ind w:hanging="0" w:left="0" w:right="0"/>
@@ -1412,7 +1429,6 @@
               <w:keepNext w:val="false"/>
               <w:keepLines w:val="false"/>
               <w:widowControl/>
-              <w:pBdr/>
               <w:shd w:val="clear" w:fill="auto"/>
               <w:spacing w:lineRule="auto" w:line="240" w:before="0" w:after="0"/>
               <w:ind w:hanging="0" w:left="0" w:right="0"/>
@@ -1476,7 +1492,6 @@
               <w:keepNext w:val="false"/>
               <w:keepLines w:val="false"/>
               <w:widowControl/>
-              <w:pBdr/>
               <w:shd w:val="clear" w:fill="auto"/>
               <w:spacing w:lineRule="auto" w:line="240" w:before="0" w:after="0"/>
               <w:ind w:hanging="0" w:left="0" w:right="0"/>
@@ -1524,7 +1539,6 @@
               <w:keepNext w:val="false"/>
               <w:keepLines w:val="false"/>
               <w:widowControl/>
-              <w:pBdr/>
               <w:shd w:val="clear" w:fill="auto"/>
               <w:spacing w:lineRule="auto" w:line="240" w:before="0" w:after="0"/>
               <w:ind w:hanging="0" w:left="0" w:right="0"/>
@@ -1588,7 +1602,6 @@
               <w:keepNext w:val="false"/>
               <w:keepLines w:val="false"/>
               <w:widowControl/>
-              <w:pBdr/>
               <w:shd w:val="clear" w:fill="auto"/>
               <w:spacing w:lineRule="auto" w:line="240" w:before="0" w:after="0"/>
               <w:ind w:hanging="0" w:left="0" w:right="0"/>
@@ -1657,7 +1670,6 @@
               <w:keepNext w:val="false"/>
               <w:keepLines w:val="false"/>
               <w:widowControl/>
-              <w:pBdr/>
               <w:shd w:val="clear" w:fill="auto"/>
               <w:spacing w:lineRule="auto" w:line="240" w:before="0" w:after="0"/>
               <w:ind w:hanging="0" w:left="0" w:right="0"/>
@@ -1721,7 +1733,6 @@
               <w:keepNext w:val="false"/>
               <w:keepLines w:val="false"/>
               <w:widowControl/>
-              <w:pBdr/>
               <w:shd w:val="clear" w:fill="auto"/>
               <w:spacing w:lineRule="auto" w:line="240" w:before="0" w:after="0"/>
               <w:ind w:hanging="0" w:left="0" w:right="0"/>
@@ -1785,7 +1796,6 @@
               <w:keepNext w:val="false"/>
               <w:keepLines w:val="false"/>
               <w:widowControl/>
-              <w:pBdr/>
               <w:shd w:val="clear" w:fill="auto"/>
               <w:spacing w:lineRule="auto" w:line="240" w:before="0" w:after="0"/>
               <w:ind w:hanging="0" w:left="0" w:right="0"/>
@@ -1849,7 +1859,6 @@
               <w:keepNext w:val="false"/>
               <w:keepLines w:val="false"/>
               <w:widowControl/>
-              <w:pBdr/>
               <w:shd w:val="clear" w:fill="auto"/>
               <w:spacing w:lineRule="auto" w:line="240" w:before="0" w:after="0"/>
               <w:ind w:hanging="0" w:left="0" w:right="0"/>
@@ -1902,7 +1911,6 @@
               <w:keepNext w:val="false"/>
               <w:keepLines w:val="false"/>
               <w:widowControl/>
-              <w:pBdr/>
               <w:shd w:val="clear" w:fill="auto"/>
               <w:spacing w:lineRule="auto" w:line="240" w:before="0" w:after="0"/>
               <w:ind w:hanging="0" w:left="0" w:right="0"/>
@@ -1950,7 +1958,6 @@
               <w:keepNext w:val="false"/>
               <w:keepLines w:val="false"/>
               <w:widowControl/>
-              <w:pBdr/>
               <w:shd w:val="clear" w:fill="auto"/>
               <w:spacing w:lineRule="auto" w:line="240" w:before="0" w:after="0"/>
               <w:ind w:hanging="0" w:left="0" w:right="0"/>
@@ -2013,7 +2020,6 @@
               <w:keepNext w:val="false"/>
               <w:keepLines w:val="false"/>
               <w:widowControl/>
-              <w:pBdr/>
               <w:shd w:val="clear" w:fill="auto"/>
               <w:spacing w:lineRule="auto" w:line="240" w:before="0" w:after="0"/>
               <w:ind w:hanging="0" w:left="0" w:right="0"/>
@@ -2061,7 +2067,6 @@
               <w:keepNext w:val="false"/>
               <w:keepLines w:val="false"/>
               <w:widowControl/>
-              <w:pBdr/>
               <w:shd w:val="clear" w:fill="auto"/>
               <w:spacing w:lineRule="auto" w:line="240" w:before="0" w:after="0"/>
               <w:ind w:hanging="0" w:left="0" w:right="0"/>
@@ -2116,7 +2121,6 @@
         <w:keepLines w:val="false"/>
         <w:pageBreakBefore w:val="false"/>
         <w:widowControl/>
-        <w:pBdr/>
         <w:shd w:val="clear" w:fill="auto"/>
         <w:spacing w:lineRule="auto" w:line="240" w:before="0" w:after="0"/>
         <w:ind w:hanging="0" w:left="0" w:right="0"/>
@@ -2167,7 +2171,6 @@
         <w:keepLines w:val="false"/>
         <w:pageBreakBefore w:val="false"/>
         <w:widowControl/>
-        <w:pBdr/>
         <w:shd w:val="clear" w:fill="auto"/>
         <w:spacing w:lineRule="auto" w:line="240" w:before="0" w:after="0"/>
         <w:ind w:hanging="0" w:left="0" w:right="0"/>
@@ -2219,7 +2222,6 @@
         <w:keepLines w:val="false"/>
         <w:pageBreakBefore w:val="false"/>
         <w:widowControl/>
-        <w:pBdr/>
         <w:shd w:val="clear" w:fill="auto"/>
         <w:spacing w:lineRule="auto" w:line="240" w:before="0" w:after="0"/>
         <w:ind w:hanging="0" w:left="0" w:right="0"/>
@@ -2270,7 +2272,6 @@
         <w:keepLines w:val="false"/>
         <w:pageBreakBefore w:val="false"/>
         <w:widowControl/>
-        <w:pBdr/>
         <w:shd w:val="clear" w:fill="auto"/>
         <w:spacing w:lineRule="auto" w:line="240" w:before="0" w:after="0"/>
         <w:ind w:hanging="0" w:left="0" w:right="0"/>
@@ -2322,7 +2323,6 @@
         <w:keepLines w:val="false"/>
         <w:pageBreakBefore w:val="false"/>
         <w:widowControl/>
-        <w:pBdr/>
         <w:shd w:val="clear" w:fill="auto"/>
         <w:spacing w:lineRule="auto" w:line="240" w:before="0" w:after="0"/>
         <w:ind w:hanging="0" w:left="0" w:right="0"/>
@@ -2398,7 +2398,6 @@
         <w:keepLines w:val="false"/>
         <w:pageBreakBefore w:val="false"/>
         <w:widowControl/>
-        <w:pBdr/>
         <w:shd w:val="clear" w:fill="auto"/>
         <w:spacing w:lineRule="auto" w:line="240" w:before="0" w:after="0"/>
         <w:ind w:hanging="0" w:left="0" w:right="0"/>
@@ -2474,7 +2473,6 @@
         <w:keepLines w:val="false"/>
         <w:pageBreakBefore w:val="false"/>
         <w:widowControl/>
-        <w:pBdr/>
         <w:shd w:val="clear" w:fill="auto"/>
         <w:spacing w:lineRule="auto" w:line="240" w:before="0" w:after="0"/>
         <w:ind w:hanging="0" w:left="0" w:right="0"/>
@@ -2526,7 +2524,6 @@
         <w:keepLines w:val="false"/>
         <w:pageBreakBefore w:val="false"/>
         <w:widowControl/>
-        <w:pBdr/>
         <w:shd w:val="clear" w:fill="auto"/>
         <w:spacing w:lineRule="auto" w:line="240" w:before="0" w:after="0"/>
         <w:ind w:hanging="0" w:left="0" w:right="0"/>
@@ -2578,7 +2575,6 @@
         <w:keepLines w:val="false"/>
         <w:pageBreakBefore w:val="false"/>
         <w:widowControl/>
-        <w:pBdr/>
         <w:shd w:val="clear" w:fill="auto"/>
         <w:spacing w:lineRule="auto" w:line="240" w:before="0" w:after="0"/>
         <w:ind w:hanging="0" w:left="0" w:right="0"/>
@@ -2630,7 +2626,6 @@
         <w:keepLines w:val="false"/>
         <w:pageBreakBefore w:val="false"/>
         <w:widowControl/>
-        <w:pBdr/>
         <w:shd w:val="clear" w:fill="auto"/>
         <w:spacing w:lineRule="auto" w:line="240" w:before="0" w:after="0"/>
         <w:ind w:hanging="0" w:left="0" w:right="0"/>
@@ -2685,7 +2680,6 @@
         <w:keepLines w:val="false"/>
         <w:pageBreakBefore w:val="false"/>
         <w:widowControl/>
-        <w:pBdr/>
         <w:shd w:val="clear" w:fill="auto"/>
         <w:spacing w:lineRule="auto" w:line="240" w:before="0" w:after="0"/>
         <w:ind w:hanging="0" w:left="0" w:right="0"/>
@@ -2804,7 +2798,6 @@
         <w:keepLines w:val="false"/>
         <w:pageBreakBefore w:val="false"/>
         <w:widowControl/>
-        <w:pBdr/>
         <w:shd w:val="clear" w:fill="auto"/>
         <w:spacing w:lineRule="auto" w:line="240" w:before="0" w:after="0"/>
         <w:ind w:hanging="0" w:left="0" w:right="0"/>
@@ -2879,7 +2872,6 @@
         <w:keepLines w:val="false"/>
         <w:pageBreakBefore w:val="false"/>
         <w:widowControl/>
-        <w:pBdr/>
         <w:shd w:val="clear" w:fill="auto"/>
         <w:spacing w:lineRule="auto" w:line="240" w:before="0" w:after="0"/>
         <w:ind w:hanging="0" w:left="0" w:right="0"/>
@@ -2931,7 +2923,6 @@
         <w:keepLines w:val="false"/>
         <w:pageBreakBefore w:val="false"/>
         <w:widowControl/>
-        <w:pBdr/>
         <w:shd w:val="clear" w:fill="auto"/>
         <w:spacing w:lineRule="auto" w:line="240" w:before="0" w:after="0"/>
         <w:ind w:hanging="0" w:left="0" w:right="0"/>
@@ -3006,7 +2997,6 @@
         <w:keepLines w:val="false"/>
         <w:pageBreakBefore w:val="false"/>
         <w:widowControl/>
-        <w:pBdr/>
         <w:shd w:val="clear" w:fill="auto"/>
         <w:spacing w:lineRule="auto" w:line="240" w:before="0" w:after="0"/>
         <w:ind w:hanging="0" w:left="0" w:right="0"/>
@@ -3058,7 +3048,6 @@
         <w:keepLines w:val="false"/>
         <w:pageBreakBefore w:val="false"/>
         <w:widowControl/>
-        <w:pBdr/>
         <w:shd w:val="clear" w:fill="auto"/>
         <w:spacing w:lineRule="auto" w:line="240" w:before="0" w:after="0"/>
         <w:ind w:hanging="0" w:left="0" w:right="0"/>
@@ -3227,7 +3216,6 @@
         <w:keepLines w:val="false"/>
         <w:pageBreakBefore w:val="false"/>
         <w:widowControl/>
-        <w:pBdr/>
         <w:shd w:val="clear" w:fill="auto"/>
         <w:spacing w:lineRule="auto" w:line="240" w:before="0" w:after="0"/>
         <w:ind w:hanging="0" w:left="0" w:right="0"/>
@@ -3245,7 +3233,6 @@
         <w:keepLines w:val="false"/>
         <w:pageBreakBefore w:val="false"/>
         <w:widowControl/>
-        <w:pBdr/>
         <w:shd w:val="clear" w:fill="auto"/>
         <w:spacing w:lineRule="auto" w:line="240" w:before="0" w:after="0"/>
         <w:ind w:hanging="0" w:left="0" w:right="0"/>
@@ -3565,7 +3552,6 @@
         <w:keepLines w:val="false"/>
         <w:pageBreakBefore w:val="false"/>
         <w:widowControl/>
-        <w:pBdr/>
         <w:shd w:val="clear" w:fill="auto"/>
         <w:spacing w:lineRule="auto" w:line="240" w:before="0" w:after="0"/>
         <w:ind w:hanging="0" w:left="0" w:right="0"/>
@@ -3775,7 +3761,6 @@
         <w:keepLines w:val="false"/>
         <w:pageBreakBefore w:val="false"/>
         <w:widowControl/>
-        <w:pBdr/>
         <w:shd w:val="clear" w:fill="auto"/>
         <w:spacing w:lineRule="auto" w:line="240" w:before="0" w:after="0"/>
         <w:ind w:hanging="0" w:left="0" w:right="0"/>
@@ -4095,7 +4080,6 @@
         <w:keepLines w:val="false"/>
         <w:pageBreakBefore w:val="false"/>
         <w:widowControl/>
-        <w:pBdr/>
         <w:shd w:val="clear" w:fill="auto"/>
         <w:spacing w:lineRule="auto" w:line="240" w:before="0" w:after="0"/>
         <w:ind w:hanging="0" w:left="0" w:right="0"/>
@@ -4124,7 +4108,6 @@
         <w:keepLines w:val="false"/>
         <w:pageBreakBefore w:val="false"/>
         <w:widowControl/>
-        <w:pBdr/>
         <w:shd w:val="clear" w:fill="auto"/>
         <w:spacing w:lineRule="auto" w:line="240" w:before="0" w:after="0"/>
         <w:ind w:hanging="0" w:left="0" w:right="0"/>
@@ -4142,7 +4125,6 @@
         <w:keepLines w:val="false"/>
         <w:pageBreakBefore w:val="false"/>
         <w:widowControl/>
-        <w:pBdr/>
         <w:shd w:val="clear" w:fill="auto"/>
         <w:spacing w:lineRule="auto" w:line="240" w:before="0" w:after="0"/>
         <w:ind w:hanging="0" w:left="0" w:right="0"/>
@@ -4160,7 +4142,6 @@
         <w:keepLines w:val="false"/>
         <w:pageBreakBefore w:val="false"/>
         <w:widowControl/>
-        <w:pBdr/>
         <w:shd w:val="clear" w:fill="auto"/>
         <w:spacing w:lineRule="auto" w:line="240" w:before="0" w:after="0"/>
         <w:ind w:hanging="0" w:left="0" w:right="0"/>
@@ -4211,7 +4192,6 @@
         <w:keepLines w:val="false"/>
         <w:pageBreakBefore w:val="false"/>
         <w:widowControl/>
-        <w:pBdr/>
         <w:shd w:val="clear" w:fill="auto"/>
         <w:spacing w:lineRule="auto" w:line="240" w:before="0" w:after="0"/>
         <w:ind w:hanging="0" w:left="0" w:right="0"/>
@@ -4870,6 +4850,7 @@
     <w:qFormat/>
     <w:pPr>
       <w:widowControl/>
+      <w:suppressAutoHyphens w:val="true"/>
       <w:bidi w:val="0"/>
       <w:spacing w:before="0" w:after="0"/>
       <w:jc w:val="left"/>
@@ -5021,17 +5002,17 @@
       <w:u w:val="single"/>
     </w:rPr>
   </w:style>
-  <w:style w:type="paragraph" w:styleId="Ttulo" w:customStyle="1">
+  <w:style w:type="paragraph" w:styleId="Ttulo">
     <w:name w:val="Título"/>
-    <w:basedOn w:val="Standard"/>
-    <w:next w:val="Textbody"/>
+    <w:basedOn w:val="Normal"/>
+    <w:next w:val="BodyText"/>
     <w:qFormat/>
     <w:pPr>
       <w:keepNext w:val="true"/>
       <w:spacing w:before="240" w:after="120"/>
     </w:pPr>
     <w:rPr>
-      <w:rFonts w:ascii="Liberation Sans" w:hAnsi="Liberation Sans" w:eastAsia="Microsoft YaHei"/>
+      <w:rFonts w:ascii="Liberation Sans" w:hAnsi="Liberation Sans" w:eastAsia="Microsoft YaHei" w:cs="Arial"/>
       <w:sz w:val="28"/>
       <w:szCs w:val="28"/>
     </w:rPr>
@@ -5063,8 +5044,34 @@
       <w:iCs/>
     </w:rPr>
   </w:style>
-  <w:style w:type="paragraph" w:styleId="ndice" w:customStyle="1">
+  <w:style w:type="paragraph" w:styleId="ndice">
     <w:name w:val="Índice"/>
+    <w:basedOn w:val="Normal"/>
+    <w:qFormat/>
+    <w:pPr>
+      <w:suppressLineNumbers/>
+    </w:pPr>
+    <w:rPr>
+      <w:rFonts w:cs="Arial"/>
+    </w:rPr>
+  </w:style>
+  <w:style w:type="paragraph" w:styleId="Ttulouser" w:customStyle="1">
+    <w:name w:val="Título (user)"/>
+    <w:basedOn w:val="Standard"/>
+    <w:next w:val="Textbody"/>
+    <w:qFormat/>
+    <w:pPr>
+      <w:keepNext w:val="true"/>
+      <w:spacing w:before="240" w:after="120"/>
+    </w:pPr>
+    <w:rPr>
+      <w:rFonts w:ascii="Liberation Sans" w:hAnsi="Liberation Sans" w:eastAsia="Microsoft YaHei"/>
+      <w:sz w:val="28"/>
+      <w:szCs w:val="28"/>
+    </w:rPr>
+  </w:style>
+  <w:style w:type="paragraph" w:styleId="ndiceuser" w:customStyle="1">
+    <w:name w:val="Índice (user)"/>
     <w:basedOn w:val="Standard"/>
     <w:qFormat/>
     <w:pPr>
@@ -5077,6 +5084,7 @@
     <w:qFormat/>
     <w:pPr>
       <w:widowControl/>
+      <w:suppressAutoHyphens w:val="true"/>
       <w:bidi w:val="0"/>
       <w:spacing w:before="0" w:after="0"/>
       <w:jc w:val="left"/>
@@ -5112,6 +5120,7 @@
     <w:qFormat/>
     <w:pPr>
       <w:widowControl/>
+      <w:suppressAutoHyphens w:val="true"/>
       <w:bidi w:val="0"/>
       <w:spacing w:before="0" w:after="0"/>
       <w:jc w:val="left"/>
@@ -5153,8 +5162,8 @@
       <w:szCs w:val="48"/>
     </w:rPr>
   </w:style>
-  <w:style w:type="numbering" w:styleId="Ningunalista" w:default="1">
-    <w:name w:val="Ninguna lista"/>
+  <w:style w:type="numbering" w:styleId="Ningunalistauser" w:default="1">
+    <w:name w:val="Ninguna lista (user)"/>
     <w:uiPriority w:val="99"/>
     <w:semiHidden/>
     <w:unhideWhenUsed/>

</xml_diff>